<commit_message>
feat: M .obsidian/workspace.json 02-Code/基础/项目经理/基础/基础 02-Code/简历/简历/前端简历.docx 02-Code/简历/简历/区块链简历.docx 02-Code/简历/简历/后端简历.docx 02-Code/简历/简历/简历.md
</commit_message>
<xml_diff>
--- a/02-Code/简历/简历/前端简历.docx
+++ b/02-Code/简历/简历/前端简历.docx
@@ -2775,7 +2775,23 @@
           <w:color w:val="414141"/>
           <w:szCs w:val="21"/>
         </w:rPr>
-        <w:t>C++组（省三）</w:t>
+        <w:t>C++组（省</w:t>
+      </w:r>
+      <w:r>
+        <w:rPr>
+          <w:rFonts w:ascii="微软雅黑" w:hAnsi="微软雅黑" w:hint="eastAsia"/>
+          <w:color w:val="414141"/>
+          <w:szCs w:val="21"/>
+        </w:rPr>
+        <w:t>奖</w:t>
+      </w:r>
+      <w:r>
+        <w:rPr>
+          <w:rFonts w:ascii="微软雅黑" w:hAnsi="微软雅黑" w:hint="eastAsia"/>
+          <w:color w:val="414141"/>
+          <w:szCs w:val="21"/>
+        </w:rPr>
+        <w:t>）</w:t>
       </w:r>
       <w:r>
         <w:rPr>
@@ -3033,7 +3049,23 @@
           <w:color w:val="414141"/>
           <w:szCs w:val="21"/>
         </w:rPr>
-        <w:t>（省二）</w:t>
+        <w:t>（省</w:t>
+      </w:r>
+      <w:r>
+        <w:rPr>
+          <w:rFonts w:ascii="微软雅黑" w:hAnsi="微软雅黑" w:hint="eastAsia"/>
+          <w:color w:val="414141"/>
+          <w:szCs w:val="21"/>
+        </w:rPr>
+        <w:t>奖</w:t>
+      </w:r>
+      <w:r>
+        <w:rPr>
+          <w:rFonts w:ascii="微软雅黑" w:hAnsi="微软雅黑" w:hint="eastAsia"/>
+          <w:color w:val="414141"/>
+          <w:szCs w:val="21"/>
+        </w:rPr>
+        <w:t>）</w:t>
       </w:r>
       <w:r>
         <w:rPr>

</xml_diff>